<commit_message>
gestion projet et corrections tableau et texte soraya
</commit_message>
<xml_diff>
--- a/rapports/gestionProjet/TableauDeBord/TableauBord_S8.docx
+++ b/rapports/gestionProjet/TableauDeBord/TableauBord_S8.docx
@@ -749,8 +749,8 @@
                 <wp:positionV relativeFrom="paragraph">
                   <wp:posOffset>8801</wp:posOffset>
                 </wp:positionV>
-                <wp:extent cx="4880344" cy="222885"/>
-                <wp:effectExtent l="76200" t="38100" r="73025" b="120015"/>
+                <wp:extent cx="5422103" cy="222885"/>
+                <wp:effectExtent l="57150" t="38100" r="102870" b="120015"/>
                 <wp:wrapNone/>
                 <wp:docPr id="4" name="Rectangle 4"/>
                 <wp:cNvGraphicFramePr/>
@@ -761,7 +761,7 @@
                       <wps:spPr>
                         <a:xfrm>
                           <a:off x="0" y="0"/>
-                          <a:ext cx="4880344" cy="222885"/>
+                          <a:ext cx="5422103" cy="222885"/>
                         </a:xfrm>
                         <a:prstGeom prst="rect">
                           <a:avLst/>
@@ -798,7 +798,7 @@
           </mc:Choice>
           <mc:Fallback>
             <w:pict>
-              <v:rect id="Rectangle 4" o:spid="_x0000_s1026" style="position:absolute;margin-left:176.8pt;margin-top:.7pt;width:384.3pt;height:17.55pt;z-index:251660288;visibility:visible;mso-wrap-style:square;mso-width-percent:0;mso-wrap-distance-left:9pt;mso-wrap-distance-top:0;mso-wrap-distance-right:9pt;mso-wrap-distance-bottom:0;mso-position-horizontal:absolute;mso-position-horizontal-relative:text;mso-position-vertical:absolute;mso-position-vertical-relative:text;mso-width-percent:0;mso-width-relative:margin;v-text-anchor:middle" o:gfxdata="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" fillcolor="#254163 [1636]" stroked="f">
+              <v:rect id="Rectangle 4" o:spid="_x0000_s1026" style="position:absolute;margin-left:176.8pt;margin-top:.7pt;width:426.95pt;height:17.55pt;z-index:251660288;visibility:visible;mso-wrap-style:square;mso-width-percent:0;mso-wrap-distance-left:9pt;mso-wrap-distance-top:0;mso-wrap-distance-right:9pt;mso-wrap-distance-bottom:0;mso-position-horizontal:absolute;mso-position-horizontal-relative:text;mso-position-vertical:absolute;mso-position-vertical-relative:text;mso-width-percent:0;mso-width-relative:margin;v-text-anchor:middle" o:gfxdata="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" fillcolor="#254163 [1636]" stroked="f">
                 <v:fill color2="#4477b6 [3012]" rotate="t" angle="180" colors="0 #2c5d98;52429f #3c7bc7;1 #3a7ccb" focus="100%" type="gradient">
                   <o:fill v:ext="view" type="gradientUnscaled"/>
                 </v:fill>
@@ -1002,7 +1002,15 @@
           <w:szCs w:val="28"/>
           <w:lang w:val="fr-FR"/>
         </w:rPr>
-        <w:t>90</w:t>
+        <w:t>10</w:t>
+      </w:r>
+      <w:r>
+        <w:rPr>
+          <w:sz w:val="28"/>
+          <w:szCs w:val="28"/>
+          <w:lang w:val="fr-FR"/>
+        </w:rPr>
+        <w:t>0</w:t>
       </w:r>
       <w:r>
         <w:rPr>
@@ -1038,8 +1046,8 @@
                 <wp:positionV relativeFrom="paragraph">
                   <wp:posOffset>342752</wp:posOffset>
                 </wp:positionV>
-                <wp:extent cx="435935" cy="287020"/>
-                <wp:effectExtent l="38100" t="38100" r="40640" b="74930"/>
+                <wp:extent cx="3189605" cy="287020"/>
+                <wp:effectExtent l="38100" t="38100" r="29845" b="74930"/>
                 <wp:wrapNone/>
                 <wp:docPr id="17" name="Rectangle 17"/>
                 <wp:cNvGraphicFramePr/>
@@ -1050,7 +1058,7 @@
                       <wps:spPr>
                         <a:xfrm>
                           <a:off x="0" y="0"/>
-                          <a:ext cx="435935" cy="287020"/>
+                          <a:ext cx="3189605" cy="287020"/>
                         </a:xfrm>
                         <a:prstGeom prst="rect">
                           <a:avLst/>
@@ -1098,7 +1106,7 @@
           </mc:Choice>
           <mc:Fallback>
             <w:pict>
-              <v:rect id="Rectangle 17" o:spid="_x0000_s1026" style="position:absolute;margin-left:1.85pt;margin-top:27pt;width:34.35pt;height:22.6pt;z-index:251676672;visibility:visible;mso-wrap-style:square;mso-width-percent:0;mso-height-percent:0;mso-wrap-distance-left:9pt;mso-wrap-distance-top:0;mso-wrap-distance-right:9pt;mso-wrap-distance-bottom:0;mso-position-horizontal:absolute;mso-position-horizontal-relative:text;mso-position-vertical:absolute;mso-position-vertical-relative:text;mso-width-percent:0;mso-height-percent:0;mso-width-relative:margin;mso-height-relative:margin;v-text-anchor:middle" o:gfxdata="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" fillcolor="#3c3" stroked="f">
+              <v:rect id="Rectangle 17" o:spid="_x0000_s1026" style="position:absolute;margin-left:1.85pt;margin-top:27pt;width:251.15pt;height:22.6pt;z-index:251676672;visibility:visible;mso-wrap-style:square;mso-width-percent:0;mso-height-percent:0;mso-wrap-distance-left:9pt;mso-wrap-distance-top:0;mso-wrap-distance-right:9pt;mso-wrap-distance-bottom:0;mso-position-horizontal:absolute;mso-position-horizontal-relative:text;mso-position-vertical:absolute;mso-position-vertical-relative:text;mso-width-percent:0;mso-height-percent:0;mso-width-relative:margin;mso-height-relative:margin;v-text-anchor:middle" o:gfxdata="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" fillcolor="#3c3" stroked="f">
                 <v:fill opacity="13878f"/>
                 <v:shadow on="t" color="black" opacity="24903f" origin=",.5" offset="0,.55556mm"/>
               </v:rect>
@@ -1258,22 +1266,54 @@
       <w:r>
         <w:rPr>
           <w:noProof/>
+        </w:rPr>
+        <w:drawing>
+          <wp:anchor distT="0" distB="0" distL="114300" distR="114300" simplePos="0" relativeHeight="251735040" behindDoc="0" locked="0" layoutInCell="1" allowOverlap="1" wp14:anchorId="76C5A9D8" wp14:editId="1811B224">
+            <wp:simplePos x="0" y="0"/>
+            <wp:positionH relativeFrom="column">
+              <wp:posOffset>5233035</wp:posOffset>
+            </wp:positionH>
+            <wp:positionV relativeFrom="paragraph">
+              <wp:posOffset>50800</wp:posOffset>
+            </wp:positionV>
+            <wp:extent cx="4189095" cy="3051175"/>
+            <wp:effectExtent l="0" t="0" r="20955" b="15875"/>
+            <wp:wrapSquare wrapText="bothSides"/>
+            <wp:docPr id="31" name="Graphique 31"/>
+            <wp:cNvGraphicFramePr/>
+            <a:graphic xmlns:a="http://schemas.openxmlformats.org/drawingml/2006/main">
+              <a:graphicData uri="http://schemas.openxmlformats.org/drawingml/2006/chart">
+                <c:chart xmlns:c="http://schemas.openxmlformats.org/drawingml/2006/chart" xmlns:r="http://schemas.openxmlformats.org/officeDocument/2006/relationships" r:id="rId7"/>
+              </a:graphicData>
+            </a:graphic>
+            <wp14:sizeRelH relativeFrom="page">
+              <wp14:pctWidth>0</wp14:pctWidth>
+            </wp14:sizeRelH>
+            <wp14:sizeRelV relativeFrom="page">
+              <wp14:pctHeight>0</wp14:pctHeight>
+            </wp14:sizeRelV>
+          </wp:anchor>
+        </w:drawing>
+      </w:r>
+      <w:r>
+        <w:rPr>
+          <w:noProof/>
           <w:sz w:val="28"/>
           <w:szCs w:val="28"/>
         </w:rPr>
         <mc:AlternateContent>
           <mc:Choice Requires="wps">
             <w:drawing>
-              <wp:anchor distT="0" distB="0" distL="114300" distR="114300" simplePos="0" relativeHeight="251695104" behindDoc="0" locked="0" layoutInCell="1" allowOverlap="1" wp14:anchorId="30DF733A" wp14:editId="075446D3">
+              <wp:anchor distT="0" distB="0" distL="114300" distR="114300" simplePos="0" relativeHeight="251695104" behindDoc="0" locked="0" layoutInCell="1" allowOverlap="1" wp14:anchorId="333883E0" wp14:editId="1A27F9E6">
                 <wp:simplePos x="0" y="0"/>
                 <wp:positionH relativeFrom="column">
-                  <wp:posOffset>22860</wp:posOffset>
+                  <wp:posOffset>23391</wp:posOffset>
                 </wp:positionH>
                 <wp:positionV relativeFrom="paragraph">
-                  <wp:posOffset>285115</wp:posOffset>
+                  <wp:posOffset>285174</wp:posOffset>
                 </wp:positionV>
-                <wp:extent cx="435610" cy="287020"/>
-                <wp:effectExtent l="38100" t="38100" r="40640" b="74930"/>
+                <wp:extent cx="3189605" cy="287020"/>
+                <wp:effectExtent l="38100" t="38100" r="29845" b="74930"/>
                 <wp:wrapNone/>
                 <wp:docPr id="9" name="Rectangle 9"/>
                 <wp:cNvGraphicFramePr/>
@@ -1284,7 +1324,7 @@
                       <wps:spPr>
                         <a:xfrm>
                           <a:off x="0" y="0"/>
-                          <a:ext cx="435610" cy="287020"/>
+                          <a:ext cx="3189605" cy="287020"/>
                         </a:xfrm>
                         <a:prstGeom prst="rect">
                           <a:avLst/>
@@ -1332,7 +1372,7 @@
           </mc:Choice>
           <mc:Fallback>
             <w:pict>
-              <v:rect id="Rectangle 9" o:spid="_x0000_s1026" style="position:absolute;margin-left:1.8pt;margin-top:22.45pt;width:34.3pt;height:22.6pt;z-index:251695104;visibility:visible;mso-wrap-style:square;mso-width-percent:0;mso-height-percent:0;mso-wrap-distance-left:9pt;mso-wrap-distance-top:0;mso-wrap-distance-right:9pt;mso-wrap-distance-bottom:0;mso-position-horizontal:absolute;mso-position-horizontal-relative:text;mso-position-vertical:absolute;mso-position-vertical-relative:text;mso-width-percent:0;mso-height-percent:0;mso-width-relative:margin;mso-height-relative:margin;v-text-anchor:middle" o:gfxdata="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" fillcolor="#3c3" stroked="f">
+              <v:rect id="Rectangle 9" o:spid="_x0000_s1026" style="position:absolute;margin-left:1.85pt;margin-top:22.45pt;width:251.15pt;height:22.6pt;z-index:251695104;visibility:visible;mso-wrap-style:square;mso-width-percent:0;mso-height-percent:0;mso-wrap-distance-left:9pt;mso-wrap-distance-top:0;mso-wrap-distance-right:9pt;mso-wrap-distance-bottom:0;mso-position-horizontal:absolute;mso-position-horizontal-relative:text;mso-position-vertical:absolute;mso-position-vertical-relative:text;mso-width-percent:0;mso-height-percent:0;mso-width-relative:margin;mso-height-relative:margin;v-text-anchor:middle" o:gfxdata="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" fillcolor="#3c3" stroked="f">
                 <v:fill opacity="13878f"/>
                 <v:shadow on="t" color="black" opacity="24903f" origin=",.5" offset="0,.55556mm"/>
               </v:rect>
@@ -1343,45 +1383,13 @@
       <w:r>
         <w:rPr>
           <w:noProof/>
-        </w:rPr>
-        <w:drawing>
-          <wp:anchor distT="0" distB="0" distL="114300" distR="114300" simplePos="0" relativeHeight="251717632" behindDoc="0" locked="0" layoutInCell="1" allowOverlap="1" wp14:anchorId="472DBC75" wp14:editId="40A3A9FF">
-            <wp:simplePos x="0" y="0"/>
-            <wp:positionH relativeFrom="column">
-              <wp:posOffset>5243830</wp:posOffset>
-            </wp:positionH>
-            <wp:positionV relativeFrom="paragraph">
-              <wp:posOffset>19050</wp:posOffset>
-            </wp:positionV>
-            <wp:extent cx="4262755" cy="3242310"/>
-            <wp:effectExtent l="0" t="0" r="23495" b="15240"/>
-            <wp:wrapSquare wrapText="bothSides"/>
-            <wp:docPr id="1" name="Graphique 1"/>
-            <wp:cNvGraphicFramePr/>
-            <a:graphic xmlns:a="http://schemas.openxmlformats.org/drawingml/2006/main">
-              <a:graphicData uri="http://schemas.openxmlformats.org/drawingml/2006/chart">
-                <c:chart xmlns:c="http://schemas.openxmlformats.org/drawingml/2006/chart" xmlns:r="http://schemas.openxmlformats.org/officeDocument/2006/relationships" r:id="rId7"/>
-              </a:graphicData>
-            </a:graphic>
-            <wp14:sizeRelH relativeFrom="page">
-              <wp14:pctWidth>0</wp14:pctWidth>
-            </wp14:sizeRelH>
-            <wp14:sizeRelV relativeFrom="page">
-              <wp14:pctHeight>0</wp14:pctHeight>
-            </wp14:sizeRelV>
-          </wp:anchor>
-        </w:drawing>
-      </w:r>
-      <w:r>
-        <w:rPr>
-          <w:noProof/>
           <w:sz w:val="28"/>
           <w:szCs w:val="28"/>
         </w:rPr>
         <mc:AlternateContent>
           <mc:Choice Requires="wps">
             <w:drawing>
-              <wp:anchor distT="0" distB="0" distL="114300" distR="114300" simplePos="0" relativeHeight="251665408" behindDoc="0" locked="0" layoutInCell="1" allowOverlap="1" wp14:anchorId="61BD7F24" wp14:editId="3DC36A4F">
+              <wp:anchor distT="0" distB="0" distL="114300" distR="114300" simplePos="0" relativeHeight="251665408" behindDoc="0" locked="0" layoutInCell="1" allowOverlap="1" wp14:anchorId="0AAAB803" wp14:editId="5261FB31">
                 <wp:simplePos x="0" y="0"/>
                 <wp:positionH relativeFrom="column">
                   <wp:posOffset>20955</wp:posOffset>
@@ -1556,16 +1564,16 @@
         <mc:AlternateContent>
           <mc:Choice Requires="wps">
             <w:drawing>
-              <wp:anchor distT="0" distB="0" distL="114300" distR="114300" simplePos="0" relativeHeight="251680768" behindDoc="0" locked="0" layoutInCell="1" allowOverlap="1" wp14:anchorId="0CD23790" wp14:editId="77AA4123">
+              <wp:anchor distT="0" distB="0" distL="114300" distR="114300" simplePos="0" relativeHeight="251680768" behindDoc="0" locked="0" layoutInCell="1" allowOverlap="1" wp14:anchorId="13EE782C" wp14:editId="3E84DCA4">
                 <wp:simplePos x="0" y="0"/>
                 <wp:positionH relativeFrom="column">
-                  <wp:posOffset>34024</wp:posOffset>
+                  <wp:posOffset>34023</wp:posOffset>
                 </wp:positionH>
                 <wp:positionV relativeFrom="paragraph">
                   <wp:posOffset>291568</wp:posOffset>
                 </wp:positionV>
-                <wp:extent cx="3157708" cy="265430"/>
-                <wp:effectExtent l="38100" t="38100" r="43180" b="77470"/>
+                <wp:extent cx="3178973" cy="265430"/>
+                <wp:effectExtent l="38100" t="38100" r="40640" b="77470"/>
                 <wp:wrapNone/>
                 <wp:docPr id="20" name="Rectangle 20"/>
                 <wp:cNvGraphicFramePr/>
@@ -1576,7 +1584,7 @@
                       <wps:spPr>
                         <a:xfrm>
                           <a:off x="0" y="0"/>
-                          <a:ext cx="3157708" cy="265430"/>
+                          <a:ext cx="3178973" cy="265430"/>
                         </a:xfrm>
                         <a:prstGeom prst="rect">
                           <a:avLst/>
@@ -1624,7 +1632,7 @@
           </mc:Choice>
           <mc:Fallback>
             <w:pict>
-              <v:rect id="Rectangle 20" o:spid="_x0000_s1026" style="position:absolute;margin-left:2.7pt;margin-top:22.95pt;width:248.65pt;height:20.9pt;z-index:251680768;visibility:visible;mso-wrap-style:square;mso-width-percent:0;mso-height-percent:0;mso-wrap-distance-left:9pt;mso-wrap-distance-top:0;mso-wrap-distance-right:9pt;mso-wrap-distance-bottom:0;mso-position-horizontal:absolute;mso-position-horizontal-relative:text;mso-position-vertical:absolute;mso-position-vertical-relative:text;mso-width-percent:0;mso-height-percent:0;mso-width-relative:margin;mso-height-relative:margin;v-text-anchor:middle" o:gfxdata="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" fillcolor="#3c3" stroked="f">
+              <v:rect id="Rectangle 20" o:spid="_x0000_s1026" style="position:absolute;margin-left:2.7pt;margin-top:22.95pt;width:250.3pt;height:20.9pt;z-index:251680768;visibility:visible;mso-wrap-style:square;mso-width-percent:0;mso-height-percent:0;mso-wrap-distance-left:9pt;mso-wrap-distance-top:0;mso-wrap-distance-right:9pt;mso-wrap-distance-bottom:0;mso-position-horizontal:absolute;mso-position-horizontal-relative:text;mso-position-vertical:absolute;mso-position-vertical-relative:text;mso-width-percent:0;mso-height-percent:0;mso-width-relative:margin;mso-height-relative:margin;v-text-anchor:middle" o:gfxdata="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" fillcolor="#3c3" stroked="f">
                 <v:fill opacity="13878f"/>
                 <v:shadow on="t" color="black" opacity="24903f" origin=",.5" offset="0,.55556mm"/>
               </v:rect>
@@ -1641,7 +1649,7 @@
         <mc:AlternateContent>
           <mc:Choice Requires="wps">
             <w:drawing>
-              <wp:anchor distT="0" distB="0" distL="114300" distR="114300" simplePos="0" relativeHeight="251663360" behindDoc="0" locked="0" layoutInCell="1" allowOverlap="1" wp14:anchorId="5991D3E6" wp14:editId="4A7B05E1">
+              <wp:anchor distT="0" distB="0" distL="114300" distR="114300" simplePos="0" relativeHeight="251663360" behindDoc="0" locked="0" layoutInCell="1" allowOverlap="1" wp14:anchorId="0A116350" wp14:editId="581B9E79">
                 <wp:simplePos x="0" y="0"/>
                 <wp:positionH relativeFrom="column">
                   <wp:posOffset>20955</wp:posOffset>
@@ -1844,7 +1852,7 @@
         <mc:AlternateContent>
           <mc:Choice Requires="wps">
             <w:drawing>
-              <wp:anchor distT="0" distB="0" distL="114300" distR="114300" simplePos="0" relativeHeight="251682816" behindDoc="0" locked="0" layoutInCell="1" allowOverlap="1" wp14:anchorId="6C9D7515" wp14:editId="6FA1997E">
+              <wp:anchor distT="0" distB="0" distL="114300" distR="114300" simplePos="0" relativeHeight="251682816" behindDoc="0" locked="0" layoutInCell="1" allowOverlap="1" wp14:anchorId="369B5A74" wp14:editId="00E9ED76">
                 <wp:simplePos x="0" y="0"/>
                 <wp:positionH relativeFrom="column">
                   <wp:posOffset>34024</wp:posOffset>
@@ -1852,8 +1860,8 @@
                 <wp:positionV relativeFrom="paragraph">
                   <wp:posOffset>287965</wp:posOffset>
                 </wp:positionV>
-                <wp:extent cx="424978" cy="286385"/>
-                <wp:effectExtent l="38100" t="38100" r="32385" b="75565"/>
+                <wp:extent cx="3178973" cy="286385"/>
+                <wp:effectExtent l="38100" t="38100" r="40640" b="75565"/>
                 <wp:wrapNone/>
                 <wp:docPr id="21" name="Rectangle 21"/>
                 <wp:cNvGraphicFramePr/>
@@ -1864,7 +1872,7 @@
                       <wps:spPr>
                         <a:xfrm>
                           <a:off x="0" y="0"/>
-                          <a:ext cx="424978" cy="286385"/>
+                          <a:ext cx="3178973" cy="286385"/>
                         </a:xfrm>
                         <a:prstGeom prst="rect">
                           <a:avLst/>
@@ -1912,7 +1920,7 @@
           </mc:Choice>
           <mc:Fallback>
             <w:pict>
-              <v:rect id="Rectangle 21" o:spid="_x0000_s1026" style="position:absolute;margin-left:2.7pt;margin-top:22.65pt;width:33.45pt;height:22.55pt;z-index:251682816;visibility:visible;mso-wrap-style:square;mso-width-percent:0;mso-height-percent:0;mso-wrap-distance-left:9pt;mso-wrap-distance-top:0;mso-wrap-distance-right:9pt;mso-wrap-distance-bottom:0;mso-position-horizontal:absolute;mso-position-horizontal-relative:text;mso-position-vertical:absolute;mso-position-vertical-relative:text;mso-width-percent:0;mso-height-percent:0;mso-width-relative:margin;mso-height-relative:margin;v-text-anchor:middle" o:gfxdata="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" fillcolor="#3c3" stroked="f">
+              <v:rect id="Rectangle 21" o:spid="_x0000_s1026" style="position:absolute;margin-left:2.7pt;margin-top:22.65pt;width:250.3pt;height:22.55pt;z-index:251682816;visibility:visible;mso-wrap-style:square;mso-width-percent:0;mso-height-percent:0;mso-wrap-distance-left:9pt;mso-wrap-distance-top:0;mso-wrap-distance-right:9pt;mso-wrap-distance-bottom:0;mso-position-horizontal:absolute;mso-position-horizontal-relative:text;mso-position-vertical:absolute;mso-position-vertical-relative:text;mso-width-percent:0;mso-height-percent:0;mso-width-relative:margin;mso-height-relative:margin;v-text-anchor:middle" o:gfxdata="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" fillcolor="#3c3" stroked="f">
                 <v:fill opacity="13878f"/>
                 <v:shadow on="t" color="black" opacity="24903f" origin=",.5" offset="0,.55556mm"/>
               </v:rect>
@@ -1929,7 +1937,7 @@
         <mc:AlternateContent>
           <mc:Choice Requires="wps">
             <w:drawing>
-              <wp:anchor distT="0" distB="0" distL="114300" distR="114300" simplePos="0" relativeHeight="251667456" behindDoc="0" locked="0" layoutInCell="1" allowOverlap="1" wp14:anchorId="258A6226" wp14:editId="48E40A85">
+              <wp:anchor distT="0" distB="0" distL="114300" distR="114300" simplePos="0" relativeHeight="251667456" behindDoc="0" locked="0" layoutInCell="1" allowOverlap="1" wp14:anchorId="294768C3" wp14:editId="338AD0B7">
                 <wp:simplePos x="0" y="0"/>
                 <wp:positionH relativeFrom="column">
                   <wp:posOffset>20955</wp:posOffset>
@@ -2113,7 +2121,7 @@
         <mc:AlternateContent>
           <mc:Choice Requires="wps">
             <w:drawing>
-              <wp:anchor distT="0" distB="0" distL="114300" distR="114300" simplePos="0" relativeHeight="251684864" behindDoc="0" locked="0" layoutInCell="1" allowOverlap="1" wp14:anchorId="6F746B6D" wp14:editId="604A3001">
+              <wp:anchor distT="0" distB="0" distL="114300" distR="114300" simplePos="0" relativeHeight="251684864" behindDoc="0" locked="0" layoutInCell="1" allowOverlap="1" wp14:anchorId="6F75D395" wp14:editId="1642EE2F">
                 <wp:simplePos x="0" y="0"/>
                 <wp:positionH relativeFrom="column">
                   <wp:posOffset>34024</wp:posOffset>
@@ -2198,7 +2206,7 @@
         <mc:AlternateContent>
           <mc:Choice Requires="wps">
             <w:drawing>
-              <wp:anchor distT="0" distB="0" distL="114300" distR="114300" simplePos="0" relativeHeight="251669504" behindDoc="0" locked="0" layoutInCell="1" allowOverlap="1" wp14:anchorId="19207680" wp14:editId="0D6EC1B4">
+              <wp:anchor distT="0" distB="0" distL="114300" distR="114300" simplePos="0" relativeHeight="251669504" behindDoc="0" locked="0" layoutInCell="1" allowOverlap="1" wp14:anchorId="20B8444A" wp14:editId="58207BBC">
                 <wp:simplePos x="0" y="0"/>
                 <wp:positionH relativeFrom="column">
                   <wp:posOffset>22860</wp:posOffset>
@@ -2384,7 +2392,7 @@
         <mc:AlternateContent>
           <mc:Choice Requires="wps">
             <w:drawing>
-              <wp:anchor distT="0" distB="0" distL="114300" distR="114300" simplePos="0" relativeHeight="251686912" behindDoc="0" locked="0" layoutInCell="1" allowOverlap="1" wp14:anchorId="6D09C884" wp14:editId="2B5E5DA6">
+              <wp:anchor distT="0" distB="0" distL="114300" distR="114300" simplePos="0" relativeHeight="251686912" behindDoc="0" locked="0" layoutInCell="1" allowOverlap="1" wp14:anchorId="7137C59E" wp14:editId="03A534F0">
                 <wp:simplePos x="0" y="0"/>
                 <wp:positionH relativeFrom="column">
                   <wp:posOffset>11430</wp:posOffset>
@@ -2566,16 +2574,16 @@
         <mc:AlternateContent>
           <mc:Choice Requires="wps">
             <w:drawing>
-              <wp:anchor distT="0" distB="0" distL="114300" distR="114300" simplePos="0" relativeHeight="251703296" behindDoc="0" locked="0" layoutInCell="1" allowOverlap="1" wp14:anchorId="5E3B8025" wp14:editId="2BAFF94A">
+              <wp:anchor distT="0" distB="0" distL="114300" distR="114300" simplePos="0" relativeHeight="251703296" behindDoc="0" locked="0" layoutInCell="1" allowOverlap="1" wp14:anchorId="73EC9C4C" wp14:editId="573509E4">
                 <wp:simplePos x="0" y="0"/>
                 <wp:positionH relativeFrom="column">
-                  <wp:posOffset>23393</wp:posOffset>
+                  <wp:posOffset>23392</wp:posOffset>
                 </wp:positionH>
                 <wp:positionV relativeFrom="paragraph">
                   <wp:posOffset>142934</wp:posOffset>
                 </wp:positionV>
-                <wp:extent cx="307812" cy="307975"/>
-                <wp:effectExtent l="38100" t="38100" r="35560" b="73025"/>
+                <wp:extent cx="3178972" cy="307975"/>
+                <wp:effectExtent l="38100" t="38100" r="40640" b="73025"/>
                 <wp:wrapNone/>
                 <wp:docPr id="26" name="Rectangle 26"/>
                 <wp:cNvGraphicFramePr/>
@@ -2586,7 +2594,7 @@
                       <wps:spPr>
                         <a:xfrm>
                           <a:off x="0" y="0"/>
-                          <a:ext cx="307812" cy="307975"/>
+                          <a:ext cx="3178972" cy="307975"/>
                         </a:xfrm>
                         <a:prstGeom prst="rect">
                           <a:avLst/>
@@ -2634,7 +2642,7 @@
           </mc:Choice>
           <mc:Fallback>
             <w:pict>
-              <v:rect id="Rectangle 26" o:spid="_x0000_s1026" style="position:absolute;margin-left:1.85pt;margin-top:11.25pt;width:24.25pt;height:24.25pt;z-index:251703296;visibility:visible;mso-wrap-style:square;mso-width-percent:0;mso-height-percent:0;mso-wrap-distance-left:9pt;mso-wrap-distance-top:0;mso-wrap-distance-right:9pt;mso-wrap-distance-bottom:0;mso-position-horizontal:absolute;mso-position-horizontal-relative:text;mso-position-vertical:absolute;mso-position-vertical-relative:text;mso-width-percent:0;mso-height-percent:0;mso-width-relative:margin;mso-height-relative:margin;v-text-anchor:middle" o:gfxdata="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" fillcolor="#3c3" stroked="f">
+              <v:rect id="Rectangle 26" o:spid="_x0000_s1026" style="position:absolute;margin-left:1.85pt;margin-top:11.25pt;width:250.3pt;height:24.25pt;z-index:251703296;visibility:visible;mso-wrap-style:square;mso-width-percent:0;mso-height-percent:0;mso-wrap-distance-left:9pt;mso-wrap-distance-top:0;mso-wrap-distance-right:9pt;mso-wrap-distance-bottom:0;mso-position-horizontal:absolute;mso-position-horizontal-relative:text;mso-position-vertical:absolute;mso-position-vertical-relative:text;mso-width-percent:0;mso-height-percent:0;mso-width-relative:margin;mso-height-relative:margin;v-text-anchor:middle" o:gfxdata="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" fillcolor="#3c3" stroked="f">
                 <v:fill opacity="13878f"/>
                 <v:shadow on="t" color="black" opacity="24903f" origin=",.5" offset="0,.55556mm"/>
               </v:rect>
@@ -2648,8 +2656,6 @@
         </w:rPr>
         <w:tab/>
       </w:r>
-      <w:bookmarkStart w:id="0" w:name="_GoBack"/>
-      <w:bookmarkEnd w:id="0"/>
     </w:p>
     <w:p>
       <w:pPr>
@@ -2664,11 +2670,96 @@
       <w:r>
         <w:rPr>
           <w:noProof/>
+          <w:sz w:val="28"/>
+          <w:szCs w:val="28"/>
         </w:rPr>
         <mc:AlternateContent>
           <mc:Choice Requires="wps">
             <w:drawing>
-              <wp:anchor distT="0" distB="0" distL="114300" distR="114300" simplePos="0" relativeHeight="251711488" behindDoc="0" locked="0" layoutInCell="1" allowOverlap="1" wp14:anchorId="18FB4A4D" wp14:editId="7B5E2B35">
+              <wp:anchor distT="0" distB="0" distL="114300" distR="114300" simplePos="0" relativeHeight="251713536" behindDoc="0" locked="0" layoutInCell="1" allowOverlap="1" wp14:anchorId="28C95A74" wp14:editId="4F9FD9D3">
+                <wp:simplePos x="0" y="0"/>
+                <wp:positionH relativeFrom="column">
+                  <wp:posOffset>22860</wp:posOffset>
+                </wp:positionH>
+                <wp:positionV relativeFrom="paragraph">
+                  <wp:posOffset>318770</wp:posOffset>
+                </wp:positionV>
+                <wp:extent cx="3167380" cy="318770"/>
+                <wp:effectExtent l="38100" t="38100" r="33020" b="81280"/>
+                <wp:wrapNone/>
+                <wp:docPr id="8" name="Rectangle 8"/>
+                <wp:cNvGraphicFramePr/>
+                <a:graphic xmlns:a="http://schemas.openxmlformats.org/drawingml/2006/main">
+                  <a:graphicData uri="http://schemas.microsoft.com/office/word/2010/wordprocessingShape">
+                    <wps:wsp>
+                      <wps:cNvSpPr/>
+                      <wps:spPr>
+                        <a:xfrm>
+                          <a:off x="0" y="0"/>
+                          <a:ext cx="3167380" cy="318770"/>
+                        </a:xfrm>
+                        <a:prstGeom prst="rect">
+                          <a:avLst/>
+                        </a:prstGeom>
+                        <a:solidFill>
+                          <a:srgbClr val="33CC33">
+                            <a:alpha val="21176"/>
+                          </a:srgbClr>
+                        </a:solidFill>
+                        <a:ln>
+                          <a:noFill/>
+                        </a:ln>
+                      </wps:spPr>
+                      <wps:style>
+                        <a:lnRef idx="1">
+                          <a:schemeClr val="accent3"/>
+                        </a:lnRef>
+                        <a:fillRef idx="2">
+                          <a:schemeClr val="accent3"/>
+                        </a:fillRef>
+                        <a:effectRef idx="1">
+                          <a:schemeClr val="accent3"/>
+                        </a:effectRef>
+                        <a:fontRef idx="minor">
+                          <a:schemeClr val="dk1"/>
+                        </a:fontRef>
+                      </wps:style>
+                      <wps:bodyPr rot="0" spcFirstLastPara="0" vertOverflow="overflow" horzOverflow="overflow" vert="horz" wrap="square" lIns="91440" tIns="45720" rIns="91440" bIns="45720" numCol="1" spcCol="0" rtlCol="0" fromWordArt="0" anchor="ctr" anchorCtr="0" forceAA="0" compatLnSpc="1">
+                        <a:prstTxWarp prst="textNoShape">
+                          <a:avLst/>
+                        </a:prstTxWarp>
+                        <a:noAutofit/>
+                      </wps:bodyPr>
+                    </wps:wsp>
+                  </a:graphicData>
+                </a:graphic>
+                <wp14:sizeRelH relativeFrom="margin">
+                  <wp14:pctWidth>0</wp14:pctWidth>
+                </wp14:sizeRelH>
+                <wp14:sizeRelV relativeFrom="margin">
+                  <wp14:pctHeight>0</wp14:pctHeight>
+                </wp14:sizeRelV>
+              </wp:anchor>
+            </w:drawing>
+          </mc:Choice>
+          <mc:Fallback>
+            <w:pict>
+              <v:rect id="Rectangle 8" o:spid="_x0000_s1026" style="position:absolute;margin-left:1.8pt;margin-top:25.1pt;width:249.4pt;height:25.1pt;z-index:251713536;visibility:visible;mso-wrap-style:square;mso-width-percent:0;mso-height-percent:0;mso-wrap-distance-left:9pt;mso-wrap-distance-top:0;mso-wrap-distance-right:9pt;mso-wrap-distance-bottom:0;mso-position-horizontal:absolute;mso-position-horizontal-relative:text;mso-position-vertical:absolute;mso-position-vertical-relative:text;mso-width-percent:0;mso-height-percent:0;mso-width-relative:margin;mso-height-relative:margin;v-text-anchor:middle" o:gfxdata="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" fillcolor="#3c3" stroked="f">
+                <v:fill opacity="13878f"/>
+                <v:shadow on="t" color="black" opacity="24903f" origin=",.5" offset="0,.55556mm"/>
+              </v:rect>
+            </w:pict>
+          </mc:Fallback>
+        </mc:AlternateContent>
+      </w:r>
+      <w:r>
+        <w:rPr>
+          <w:noProof/>
+        </w:rPr>
+        <mc:AlternateContent>
+          <mc:Choice Requires="wps">
+            <w:drawing>
+              <wp:anchor distT="0" distB="0" distL="114300" distR="114300" simplePos="0" relativeHeight="251711488" behindDoc="0" locked="0" layoutInCell="1" allowOverlap="1" wp14:anchorId="42744AA5" wp14:editId="0260715D">
                 <wp:simplePos x="0" y="0"/>
                 <wp:positionH relativeFrom="column">
                   <wp:posOffset>14605</wp:posOffset>
@@ -2805,24 +2896,77 @@
       <w:r>
         <w:rPr>
           <w:noProof/>
+          <w:lang w:val="fr-FR"/>
+        </w:rPr>
+        <w:tab/>
+      </w:r>
+      <w:r>
+        <w:rPr>
+          <w:noProof/>
+          <w:lang w:val="fr-FR"/>
+        </w:rPr>
+        <w:t>10</w:t>
+      </w:r>
+      <w:r>
+        <w:rPr>
+          <w:noProof/>
+          <w:lang w:val="fr-FR"/>
+        </w:rPr>
+        <w:t>0</w:t>
+      </w:r>
+      <w:r>
+        <w:rPr>
+          <w:noProof/>
+          <w:lang w:val="fr-FR"/>
+        </w:rPr>
+        <w:t>%</w:t>
+      </w:r>
+      <w:r>
+        <w:rPr>
+          <w:noProof/>
+          <w:lang w:val="fr-FR"/>
+        </w:rPr>
+        <w:tab/>
+      </w:r>
+      <w:r>
+        <w:rPr>
+          <w:noProof/>
+          <w:lang w:val="fr-FR"/>
+        </w:rPr>
+        <w:t>Henrique</w:t>
+      </w:r>
+    </w:p>
+    <w:p>
+      <w:pPr>
+        <w:tabs>
+          <w:tab w:val="left" w:pos="5459"/>
+        </w:tabs>
+        <w:rPr>
+          <w:noProof/>
+          <w:lang w:val="fr-FR"/>
+        </w:rPr>
+      </w:pPr>
+      <w:r>
+        <w:rPr>
+          <w:noProof/>
           <w:sz w:val="28"/>
           <w:szCs w:val="28"/>
         </w:rPr>
         <mc:AlternateContent>
           <mc:Choice Requires="wps">
             <w:drawing>
-              <wp:anchor distT="0" distB="0" distL="114300" distR="114300" simplePos="0" relativeHeight="251713536" behindDoc="0" locked="0" layoutInCell="1" allowOverlap="1" wp14:anchorId="66AC9C25" wp14:editId="06EF1614">
+              <wp:anchor distT="0" distB="0" distL="114300" distR="114300" simplePos="0" relativeHeight="251708416" behindDoc="0" locked="0" layoutInCell="1" allowOverlap="1" wp14:anchorId="48E9B2F5" wp14:editId="4883475C">
                 <wp:simplePos x="0" y="0"/>
                 <wp:positionH relativeFrom="column">
-                  <wp:posOffset>23393</wp:posOffset>
+                  <wp:posOffset>23392</wp:posOffset>
                 </wp:positionH>
                 <wp:positionV relativeFrom="paragraph">
-                  <wp:posOffset>318859</wp:posOffset>
+                  <wp:posOffset>244918</wp:posOffset>
                 </wp:positionV>
-                <wp:extent cx="244548" cy="318770"/>
-                <wp:effectExtent l="38100" t="38100" r="41275" b="81280"/>
+                <wp:extent cx="3168340" cy="318770"/>
+                <wp:effectExtent l="38100" t="38100" r="32385" b="81280"/>
                 <wp:wrapNone/>
-                <wp:docPr id="8" name="Rectangle 8"/>
+                <wp:docPr id="27" name="Rectangle 27"/>
                 <wp:cNvGraphicFramePr/>
                 <a:graphic xmlns:a="http://schemas.openxmlformats.org/drawingml/2006/main">
                   <a:graphicData uri="http://schemas.microsoft.com/office/word/2010/wordprocessingShape">
@@ -2831,7 +2975,7 @@
                       <wps:spPr>
                         <a:xfrm>
                           <a:off x="0" y="0"/>
-                          <a:ext cx="244548" cy="318770"/>
+                          <a:ext cx="3168340" cy="318770"/>
                         </a:xfrm>
                         <a:prstGeom prst="rect">
                           <a:avLst/>
@@ -2879,7 +3023,7 @@
           </mc:Choice>
           <mc:Fallback>
             <w:pict>
-              <v:rect id="Rectangle 8" o:spid="_x0000_s1026" style="position:absolute;margin-left:1.85pt;margin-top:25.1pt;width:19.25pt;height:25.1pt;z-index:251713536;visibility:visible;mso-wrap-style:square;mso-width-percent:0;mso-height-percent:0;mso-wrap-distance-left:9pt;mso-wrap-distance-top:0;mso-wrap-distance-right:9pt;mso-wrap-distance-bottom:0;mso-position-horizontal:absolute;mso-position-horizontal-relative:text;mso-position-vertical:absolute;mso-position-vertical-relative:text;mso-width-percent:0;mso-height-percent:0;mso-width-relative:margin;mso-height-relative:margin;v-text-anchor:middle" o:gfxdata="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" fillcolor="#3c3" stroked="f">
+              <v:rect id="Rectangle 27" o:spid="_x0000_s1026" style="position:absolute;margin-left:1.85pt;margin-top:19.3pt;width:249.5pt;height:25.1pt;z-index:251708416;visibility:visible;mso-wrap-style:square;mso-width-percent:0;mso-height-percent:0;mso-wrap-distance-left:9pt;mso-wrap-distance-top:0;mso-wrap-distance-right:9pt;mso-wrap-distance-bottom:0;mso-position-horizontal:absolute;mso-position-horizontal-relative:text;mso-position-vertical:absolute;mso-position-vertical-relative:text;mso-width-percent:0;mso-height-percent:0;mso-width-relative:margin;mso-height-relative:margin;v-text-anchor:middle" o:gfxdata="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" fillcolor="#3c3" stroked="f">
                 <v:fill opacity="13878f"/>
                 <v:shadow on="t" color="black" opacity="24903f" origin=",.5" offset="0,.55556mm"/>
               </v:rect>
@@ -2890,149 +3034,11 @@
       <w:r>
         <w:rPr>
           <w:noProof/>
-          <w:lang w:val="fr-FR"/>
-        </w:rPr>
-        <w:tab/>
-      </w:r>
-      <w:r>
-        <w:rPr>
-          <w:noProof/>
-          <w:lang w:val="fr-FR"/>
-        </w:rPr>
-        <w:t>10</w:t>
-      </w:r>
-      <w:r>
-        <w:rPr>
-          <w:noProof/>
-          <w:lang w:val="fr-FR"/>
-        </w:rPr>
-        <w:t>0</w:t>
-      </w:r>
-      <w:r>
-        <w:rPr>
-          <w:noProof/>
-          <w:lang w:val="fr-FR"/>
-        </w:rPr>
-        <w:t>%</w:t>
-      </w:r>
-      <w:r>
-        <w:rPr>
-          <w:noProof/>
-          <w:lang w:val="fr-FR"/>
-        </w:rPr>
-        <w:tab/>
-      </w:r>
-      <w:r>
-        <w:rPr>
-          <w:noProof/>
-          <w:lang w:val="fr-FR"/>
-        </w:rPr>
-        <w:t>Henrique</w:t>
-      </w:r>
-    </w:p>
-    <w:p>
-      <w:pPr>
-        <w:tabs>
-          <w:tab w:val="left" w:pos="5459"/>
-        </w:tabs>
-        <w:rPr>
-          <w:noProof/>
-          <w:lang w:val="fr-FR"/>
-        </w:rPr>
-      </w:pPr>
-      <w:r>
-        <w:rPr>
-          <w:noProof/>
-          <w:sz w:val="28"/>
-          <w:szCs w:val="28"/>
         </w:rPr>
         <mc:AlternateContent>
           <mc:Choice Requires="wps">
             <w:drawing>
-              <wp:anchor distT="0" distB="0" distL="114300" distR="114300" simplePos="0" relativeHeight="251708416" behindDoc="0" locked="0" layoutInCell="1" allowOverlap="1" wp14:anchorId="1D2EC08E" wp14:editId="259DBF69">
-                <wp:simplePos x="0" y="0"/>
-                <wp:positionH relativeFrom="column">
-                  <wp:posOffset>23392</wp:posOffset>
-                </wp:positionH>
-                <wp:positionV relativeFrom="paragraph">
-                  <wp:posOffset>244918</wp:posOffset>
-                </wp:positionV>
-                <wp:extent cx="307340" cy="318770"/>
-                <wp:effectExtent l="38100" t="38100" r="35560" b="81280"/>
-                <wp:wrapNone/>
-                <wp:docPr id="27" name="Rectangle 27"/>
-                <wp:cNvGraphicFramePr/>
-                <a:graphic xmlns:a="http://schemas.openxmlformats.org/drawingml/2006/main">
-                  <a:graphicData uri="http://schemas.microsoft.com/office/word/2010/wordprocessingShape">
-                    <wps:wsp>
-                      <wps:cNvSpPr/>
-                      <wps:spPr>
-                        <a:xfrm>
-                          <a:off x="0" y="0"/>
-                          <a:ext cx="307340" cy="318770"/>
-                        </a:xfrm>
-                        <a:prstGeom prst="rect">
-                          <a:avLst/>
-                        </a:prstGeom>
-                        <a:solidFill>
-                          <a:srgbClr val="33CC33">
-                            <a:alpha val="21176"/>
-                          </a:srgbClr>
-                        </a:solidFill>
-                        <a:ln>
-                          <a:noFill/>
-                        </a:ln>
-                      </wps:spPr>
-                      <wps:style>
-                        <a:lnRef idx="1">
-                          <a:schemeClr val="accent3"/>
-                        </a:lnRef>
-                        <a:fillRef idx="2">
-                          <a:schemeClr val="accent3"/>
-                        </a:fillRef>
-                        <a:effectRef idx="1">
-                          <a:schemeClr val="accent3"/>
-                        </a:effectRef>
-                        <a:fontRef idx="minor">
-                          <a:schemeClr val="dk1"/>
-                        </a:fontRef>
-                      </wps:style>
-                      <wps:bodyPr rot="0" spcFirstLastPara="0" vertOverflow="overflow" horzOverflow="overflow" vert="horz" wrap="square" lIns="91440" tIns="45720" rIns="91440" bIns="45720" numCol="1" spcCol="0" rtlCol="0" fromWordArt="0" anchor="ctr" anchorCtr="0" forceAA="0" compatLnSpc="1">
-                        <a:prstTxWarp prst="textNoShape">
-                          <a:avLst/>
-                        </a:prstTxWarp>
-                        <a:noAutofit/>
-                      </wps:bodyPr>
-                    </wps:wsp>
-                  </a:graphicData>
-                </a:graphic>
-                <wp14:sizeRelH relativeFrom="margin">
-                  <wp14:pctWidth>0</wp14:pctWidth>
-                </wp14:sizeRelH>
-                <wp14:sizeRelV relativeFrom="margin">
-                  <wp14:pctHeight>0</wp14:pctHeight>
-                </wp14:sizeRelV>
-              </wp:anchor>
-            </w:drawing>
-          </mc:Choice>
-          <mc:Fallback>
-            <w:pict>
-              <v:rect id="Rectangle 27" o:spid="_x0000_s1026" style="position:absolute;margin-left:1.85pt;margin-top:19.3pt;width:24.2pt;height:25.1pt;z-index:251708416;visibility:visible;mso-wrap-style:square;mso-width-percent:0;mso-height-percent:0;mso-wrap-distance-left:9pt;mso-wrap-distance-top:0;mso-wrap-distance-right:9pt;mso-wrap-distance-bottom:0;mso-position-horizontal:absolute;mso-position-horizontal-relative:text;mso-position-vertical:absolute;mso-position-vertical-relative:text;mso-width-percent:0;mso-height-percent:0;mso-width-relative:margin;mso-height-relative:margin;v-text-anchor:middle" o:gfxdata="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" fillcolor="#3c3" stroked="f">
-                <v:fill opacity="13878f"/>
-                <v:shadow on="t" color="black" opacity="24903f" origin=",.5" offset="0,.55556mm"/>
-              </v:rect>
-            </w:pict>
-          </mc:Fallback>
-        </mc:AlternateContent>
-      </w:r>
-      <w:r>
-        <w:rPr>
-          <w:noProof/>
-        </w:rPr>
-        <mc:AlternateContent>
-          <mc:Choice Requires="wps">
-            <w:drawing>
-              <wp:anchor distT="0" distB="0" distL="114300" distR="114300" simplePos="0" relativeHeight="251707392" behindDoc="0" locked="0" layoutInCell="1" allowOverlap="1" wp14:anchorId="2FC4DEFC" wp14:editId="2EAB3A19">
+              <wp:anchor distT="0" distB="0" distL="114300" distR="114300" simplePos="0" relativeHeight="251707392" behindDoc="0" locked="0" layoutInCell="1" allowOverlap="1" wp14:anchorId="6F55638B" wp14:editId="39D8C482">
                 <wp:simplePos x="0" y="0"/>
                 <wp:positionH relativeFrom="column">
                   <wp:posOffset>24765</wp:posOffset>
@@ -3227,16 +3233,16 @@
         <mc:AlternateContent>
           <mc:Choice Requires="wps">
             <w:drawing>
-              <wp:anchor distT="0" distB="0" distL="114300" distR="114300" simplePos="0" relativeHeight="251725824" behindDoc="0" locked="0" layoutInCell="1" allowOverlap="1" wp14:anchorId="79E08EAB" wp14:editId="36CE422A">
+              <wp:anchor distT="0" distB="0" distL="114300" distR="114300" simplePos="0" relativeHeight="251725824" behindDoc="0" locked="0" layoutInCell="1" allowOverlap="1" wp14:anchorId="4BF77030" wp14:editId="6E97CDC8">
                 <wp:simplePos x="0" y="0"/>
                 <wp:positionH relativeFrom="column">
-                  <wp:posOffset>-5715</wp:posOffset>
+                  <wp:posOffset>1905</wp:posOffset>
                 </wp:positionH>
                 <wp:positionV relativeFrom="paragraph">
-                  <wp:posOffset>297180</wp:posOffset>
+                  <wp:posOffset>294167</wp:posOffset>
                 </wp:positionV>
-                <wp:extent cx="307340" cy="318770"/>
-                <wp:effectExtent l="38100" t="38100" r="35560" b="81280"/>
+                <wp:extent cx="3210870" cy="318770"/>
+                <wp:effectExtent l="38100" t="38100" r="46990" b="81280"/>
                 <wp:wrapNone/>
                 <wp:docPr id="18" name="Rectangle 18"/>
                 <wp:cNvGraphicFramePr/>
@@ -3247,7 +3253,7 @@
                       <wps:spPr>
                         <a:xfrm>
                           <a:off x="0" y="0"/>
-                          <a:ext cx="307340" cy="318770"/>
+                          <a:ext cx="3210870" cy="318770"/>
                         </a:xfrm>
                         <a:prstGeom prst="rect">
                           <a:avLst/>
@@ -3295,7 +3301,7 @@
           </mc:Choice>
           <mc:Fallback>
             <w:pict>
-              <v:rect id="Rectangle 18" o:spid="_x0000_s1026" style="position:absolute;margin-left:-.45pt;margin-top:23.4pt;width:24.2pt;height:25.1pt;z-index:251725824;visibility:visible;mso-wrap-style:square;mso-width-percent:0;mso-height-percent:0;mso-wrap-distance-left:9pt;mso-wrap-distance-top:0;mso-wrap-distance-right:9pt;mso-wrap-distance-bottom:0;mso-position-horizontal:absolute;mso-position-horizontal-relative:text;mso-position-vertical:absolute;mso-position-vertical-relative:text;mso-width-percent:0;mso-height-percent:0;mso-width-relative:margin;mso-height-relative:margin;v-text-anchor:middle" o:gfxdata="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" fillcolor="#3c3" stroked="f">
+              <v:rect id="Rectangle 18" o:spid="_x0000_s1026" style="position:absolute;margin-left:.15pt;margin-top:23.15pt;width:252.8pt;height:25.1pt;z-index:251725824;visibility:visible;mso-wrap-style:square;mso-width-percent:0;mso-height-percent:0;mso-wrap-distance-left:9pt;mso-wrap-distance-top:0;mso-wrap-distance-right:9pt;mso-wrap-distance-bottom:0;mso-position-horizontal:absolute;mso-position-horizontal-relative:text;mso-position-vertical:absolute;mso-position-vertical-relative:text;mso-width-percent:0;mso-height-percent:0;mso-width-relative:margin;mso-height-relative:margin;v-text-anchor:middle" o:gfxdata="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" fillcolor="#3c3" stroked="f">
                 <v:fill opacity="13878f"/>
                 <v:shadow on="t" color="black" opacity="24903f" origin=",.5" offset="0,.55556mm"/>
               </v:rect>
@@ -3310,7 +3316,7 @@
         <mc:AlternateContent>
           <mc:Choice Requires="wps">
             <w:drawing>
-              <wp:anchor distT="0" distB="0" distL="114300" distR="114300" simplePos="0" relativeHeight="251719680" behindDoc="0" locked="0" layoutInCell="1" allowOverlap="1" wp14:anchorId="21CD0B78" wp14:editId="523DB5A3">
+              <wp:anchor distT="0" distB="0" distL="114300" distR="114300" simplePos="0" relativeHeight="251719680" behindDoc="0" locked="0" layoutInCell="1" allowOverlap="1" wp14:anchorId="50BE6485" wp14:editId="33232DB1">
                 <wp:simplePos x="0" y="0"/>
                 <wp:positionH relativeFrom="column">
                   <wp:posOffset>17145</wp:posOffset>
@@ -3505,6 +3511,62 @@
       </w:pPr>
       <w:r>
         <w:rPr>
+          <w:lang w:val="fr-FR"/>
+        </w:rPr>
+        <w:tab/>
+      </w:r>
+      <w:r>
+        <w:rPr>
+          <w:lang w:val="fr-FR"/>
+        </w:rPr>
+        <w:t>10</w:t>
+      </w:r>
+      <w:r>
+        <w:rPr>
+          <w:lang w:val="fr-FR"/>
+        </w:rPr>
+        <w:t>0%</w:t>
+      </w:r>
+      <w:r>
+        <w:rPr>
+          <w:lang w:val="fr-FR"/>
+        </w:rPr>
+        <w:tab/>
+      </w:r>
+      <w:proofErr w:type="spellStart"/>
+      <w:r>
+        <w:rPr>
+          <w:lang w:val="fr-FR"/>
+        </w:rPr>
+        <w:t>Stefana</w:t>
+      </w:r>
+      <w:proofErr w:type="spellEnd"/>
+      <w:r>
+        <w:rPr>
+          <w:lang w:val="fr-FR"/>
+        </w:rPr>
+        <w:t xml:space="preserve">, </w:t>
+      </w:r>
+      <w:proofErr w:type="spellStart"/>
+      <w:r>
+        <w:rPr>
+          <w:lang w:val="fr-FR"/>
+        </w:rPr>
+        <w:t>Leandro</w:t>
+      </w:r>
+      <w:proofErr w:type="spellEnd"/>
+    </w:p>
+    <w:p>
+      <w:pPr>
+        <w:tabs>
+          <w:tab w:val="left" w:pos="5459"/>
+        </w:tabs>
+        <w:rPr>
+          <w:lang w:val="fr-FR"/>
+        </w:rPr>
+      </w:pPr>
+      <w:r>
+        <w:rPr>
           <w:noProof/>
           <w:sz w:val="28"/>
           <w:szCs w:val="28"/>
@@ -3512,16 +3574,16 @@
         <mc:AlternateContent>
           <mc:Choice Requires="wps">
             <w:drawing>
-              <wp:anchor distT="0" distB="0" distL="114300" distR="114300" simplePos="0" relativeHeight="251727872" behindDoc="0" locked="0" layoutInCell="1" allowOverlap="1" wp14:anchorId="5E18381F" wp14:editId="622DDC1F">
+              <wp:anchor distT="0" distB="0" distL="114300" distR="114300" simplePos="0" relativeHeight="251727872" behindDoc="0" locked="0" layoutInCell="1" allowOverlap="1" wp14:anchorId="679C9DF0" wp14:editId="7E63FAB1">
                 <wp:simplePos x="0" y="0"/>
                 <wp:positionH relativeFrom="column">
-                  <wp:posOffset>15402</wp:posOffset>
+                  <wp:posOffset>22860</wp:posOffset>
                 </wp:positionH>
                 <wp:positionV relativeFrom="paragraph">
-                  <wp:posOffset>314325</wp:posOffset>
+                  <wp:posOffset>-1270</wp:posOffset>
                 </wp:positionV>
-                <wp:extent cx="307340" cy="318770"/>
-                <wp:effectExtent l="38100" t="38100" r="35560" b="81280"/>
+                <wp:extent cx="3189605" cy="318770"/>
+                <wp:effectExtent l="38100" t="38100" r="29845" b="81280"/>
                 <wp:wrapNone/>
                 <wp:docPr id="19" name="Rectangle 19"/>
                 <wp:cNvGraphicFramePr/>
@@ -3532,7 +3594,7 @@
                       <wps:spPr>
                         <a:xfrm>
                           <a:off x="0" y="0"/>
-                          <a:ext cx="307340" cy="318770"/>
+                          <a:ext cx="3189605" cy="318770"/>
                         </a:xfrm>
                         <a:prstGeom prst="rect">
                           <a:avLst/>
@@ -3580,7 +3642,7 @@
           </mc:Choice>
           <mc:Fallback>
             <w:pict>
-              <v:rect id="Rectangle 19" o:spid="_x0000_s1026" style="position:absolute;margin-left:1.2pt;margin-top:24.75pt;width:24.2pt;height:25.1pt;z-index:251727872;visibility:visible;mso-wrap-style:square;mso-width-percent:0;mso-height-percent:0;mso-wrap-distance-left:9pt;mso-wrap-distance-top:0;mso-wrap-distance-right:9pt;mso-wrap-distance-bottom:0;mso-position-horizontal:absolute;mso-position-horizontal-relative:text;mso-position-vertical:absolute;mso-position-vertical-relative:text;mso-width-percent:0;mso-height-percent:0;mso-width-relative:margin;mso-height-relative:margin;v-text-anchor:middle" o:gfxdata="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" fillcolor="#3c3" stroked="f">
+              <v:rect id="Rectangle 19" o:spid="_x0000_s1026" style="position:absolute;margin-left:1.8pt;margin-top:-.1pt;width:251.15pt;height:25.1pt;z-index:251727872;visibility:visible;mso-wrap-style:square;mso-width-percent:0;mso-height-percent:0;mso-wrap-distance-left:9pt;mso-wrap-distance-top:0;mso-wrap-distance-right:9pt;mso-wrap-distance-bottom:0;mso-position-horizontal:absolute;mso-position-horizontal-relative:text;mso-position-vertical:absolute;mso-position-vertical-relative:text;mso-width-percent:0;mso-height-percent:0;mso-width-relative:margin;mso-height-relative:margin;v-text-anchor:middle" o:gfxdata="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" fillcolor="#3c3" stroked="f">
                 <v:fill opacity="13878f"/>
                 <v:shadow on="t" color="black" opacity="24903f" origin=",.5" offset="0,.55556mm"/>
               </v:rect>
@@ -3590,63 +3652,12 @@
       </w:r>
       <w:r>
         <w:rPr>
-          <w:lang w:val="fr-FR"/>
-        </w:rPr>
-        <w:tab/>
-        <w:t>0%</w:t>
-      </w:r>
-      <w:r>
-        <w:rPr>
-          <w:lang w:val="fr-FR"/>
-        </w:rPr>
-        <w:tab/>
-      </w:r>
-      <w:r>
-        <w:rPr>
-          <w:lang w:val="fr-FR"/>
-        </w:rPr>
-        <w:tab/>
-      </w:r>
-      <w:proofErr w:type="spellStart"/>
-      <w:r>
-        <w:rPr>
-          <w:lang w:val="fr-FR"/>
-        </w:rPr>
-        <w:t>Stefana</w:t>
-      </w:r>
-      <w:proofErr w:type="spellEnd"/>
-      <w:r>
-        <w:rPr>
-          <w:lang w:val="fr-FR"/>
-        </w:rPr>
-        <w:t xml:space="preserve">, </w:t>
-      </w:r>
-      <w:proofErr w:type="spellStart"/>
-      <w:r>
-        <w:rPr>
-          <w:lang w:val="fr-FR"/>
-        </w:rPr>
-        <w:t>Leandro</w:t>
-      </w:r>
-      <w:proofErr w:type="spellEnd"/>
-    </w:p>
-    <w:p>
-      <w:pPr>
-        <w:tabs>
-          <w:tab w:val="left" w:pos="5459"/>
-        </w:tabs>
-        <w:rPr>
-          <w:lang w:val="fr-FR"/>
-        </w:rPr>
-      </w:pPr>
-      <w:r>
-        <w:rPr>
           <w:noProof/>
         </w:rPr>
         <mc:AlternateContent>
           <mc:Choice Requires="wps">
             <w:drawing>
-              <wp:anchor distT="0" distB="0" distL="114300" distR="114300" simplePos="0" relativeHeight="251721728" behindDoc="0" locked="0" layoutInCell="1" allowOverlap="1" wp14:anchorId="43760D63" wp14:editId="22EC6536">
+              <wp:anchor distT="0" distB="0" distL="114300" distR="114300" simplePos="0" relativeHeight="251721728" behindDoc="0" locked="0" layoutInCell="1" allowOverlap="1" wp14:anchorId="5C9557D4" wp14:editId="68573FB2">
                 <wp:simplePos x="0" y="0"/>
                 <wp:positionH relativeFrom="column">
                   <wp:posOffset>9525</wp:posOffset>
@@ -3769,7 +3780,12 @@
           <w:lang w:val="fr-FR"/>
         </w:rPr>
         <w:tab/>
-        <w:t>0%</w:t>
+      </w:r>
+      <w:r>
+        <w:rPr>
+          <w:lang w:val="fr-FR"/>
+        </w:rPr>
+        <w:t>100%</w:t>
       </w:r>
       <w:r>
         <w:rPr>
@@ -3781,7 +3797,6 @@
         <w:rPr>
           <w:lang w:val="fr-FR"/>
         </w:rPr>
-        <w:tab/>
         <w:t>Billy</w:t>
       </w:r>
     </w:p>
@@ -3797,11 +3812,96 @@
       <w:r>
         <w:rPr>
           <w:noProof/>
+          <w:sz w:val="28"/>
+          <w:szCs w:val="28"/>
         </w:rPr>
         <mc:AlternateContent>
           <mc:Choice Requires="wps">
             <w:drawing>
-              <wp:anchor distT="0" distB="0" distL="114300" distR="114300" simplePos="0" relativeHeight="251723776" behindDoc="0" locked="0" layoutInCell="1" allowOverlap="1" wp14:anchorId="7F7F04C7" wp14:editId="46E73650">
+              <wp:anchor distT="0" distB="0" distL="114300" distR="114300" simplePos="0" relativeHeight="251729920" behindDoc="0" locked="0" layoutInCell="1" allowOverlap="1" wp14:anchorId="76338E24" wp14:editId="32E0EC4C">
+                <wp:simplePos x="0" y="0"/>
+                <wp:positionH relativeFrom="column">
+                  <wp:posOffset>12700</wp:posOffset>
+                </wp:positionH>
+                <wp:positionV relativeFrom="paragraph">
+                  <wp:posOffset>36830</wp:posOffset>
+                </wp:positionV>
+                <wp:extent cx="3178810" cy="318770"/>
+                <wp:effectExtent l="38100" t="38100" r="40640" b="81280"/>
+                <wp:wrapNone/>
+                <wp:docPr id="25" name="Rectangle 25"/>
+                <wp:cNvGraphicFramePr/>
+                <a:graphic xmlns:a="http://schemas.openxmlformats.org/drawingml/2006/main">
+                  <a:graphicData uri="http://schemas.microsoft.com/office/word/2010/wordprocessingShape">
+                    <wps:wsp>
+                      <wps:cNvSpPr/>
+                      <wps:spPr>
+                        <a:xfrm>
+                          <a:off x="0" y="0"/>
+                          <a:ext cx="3178810" cy="318770"/>
+                        </a:xfrm>
+                        <a:prstGeom prst="rect">
+                          <a:avLst/>
+                        </a:prstGeom>
+                        <a:solidFill>
+                          <a:srgbClr val="33CC33">
+                            <a:alpha val="21176"/>
+                          </a:srgbClr>
+                        </a:solidFill>
+                        <a:ln>
+                          <a:noFill/>
+                        </a:ln>
+                      </wps:spPr>
+                      <wps:style>
+                        <a:lnRef idx="1">
+                          <a:schemeClr val="accent3"/>
+                        </a:lnRef>
+                        <a:fillRef idx="2">
+                          <a:schemeClr val="accent3"/>
+                        </a:fillRef>
+                        <a:effectRef idx="1">
+                          <a:schemeClr val="accent3"/>
+                        </a:effectRef>
+                        <a:fontRef idx="minor">
+                          <a:schemeClr val="dk1"/>
+                        </a:fontRef>
+                      </wps:style>
+                      <wps:bodyPr rot="0" spcFirstLastPara="0" vertOverflow="overflow" horzOverflow="overflow" vert="horz" wrap="square" lIns="91440" tIns="45720" rIns="91440" bIns="45720" numCol="1" spcCol="0" rtlCol="0" fromWordArt="0" anchor="ctr" anchorCtr="0" forceAA="0" compatLnSpc="1">
+                        <a:prstTxWarp prst="textNoShape">
+                          <a:avLst/>
+                        </a:prstTxWarp>
+                        <a:noAutofit/>
+                      </wps:bodyPr>
+                    </wps:wsp>
+                  </a:graphicData>
+                </a:graphic>
+                <wp14:sizeRelH relativeFrom="margin">
+                  <wp14:pctWidth>0</wp14:pctWidth>
+                </wp14:sizeRelH>
+                <wp14:sizeRelV relativeFrom="margin">
+                  <wp14:pctHeight>0</wp14:pctHeight>
+                </wp14:sizeRelV>
+              </wp:anchor>
+            </w:drawing>
+          </mc:Choice>
+          <mc:Fallback>
+            <w:pict>
+              <v:rect id="Rectangle 25" o:spid="_x0000_s1026" style="position:absolute;margin-left:1pt;margin-top:2.9pt;width:250.3pt;height:25.1pt;z-index:251729920;visibility:visible;mso-wrap-style:square;mso-width-percent:0;mso-height-percent:0;mso-wrap-distance-left:9pt;mso-wrap-distance-top:0;mso-wrap-distance-right:9pt;mso-wrap-distance-bottom:0;mso-position-horizontal:absolute;mso-position-horizontal-relative:text;mso-position-vertical:absolute;mso-position-vertical-relative:text;mso-width-percent:0;mso-height-percent:0;mso-width-relative:margin;mso-height-relative:margin;v-text-anchor:middle" o:gfxdata="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" fillcolor="#3c3" stroked="f">
+                <v:fill opacity="13878f"/>
+                <v:shadow on="t" color="black" opacity="24903f" origin=",.5" offset="0,.55556mm"/>
+              </v:rect>
+            </w:pict>
+          </mc:Fallback>
+        </mc:AlternateContent>
+      </w:r>
+      <w:r>
+        <w:rPr>
+          <w:noProof/>
+        </w:rPr>
+        <mc:AlternateContent>
+          <mc:Choice Requires="wps">
+            <w:drawing>
+              <wp:anchor distT="0" distB="0" distL="114300" distR="114300" simplePos="0" relativeHeight="251723776" behindDoc="0" locked="0" layoutInCell="1" allowOverlap="1" wp14:anchorId="79D5E4C4" wp14:editId="1DB62625">
                 <wp:simplePos x="0" y="0"/>
                 <wp:positionH relativeFrom="column">
                   <wp:posOffset>1905</wp:posOffset>
@@ -3993,6 +4093,42 @@
       </w:r>
       <w:r>
         <w:rPr>
+          <w:lang w:val="fr-FR"/>
+        </w:rPr>
+        <w:tab/>
+      </w:r>
+      <w:r>
+        <w:rPr>
+          <w:lang w:val="fr-FR"/>
+        </w:rPr>
+        <w:t>100%</w:t>
+      </w:r>
+      <w:r>
+        <w:rPr>
+          <w:lang w:val="fr-FR"/>
+        </w:rPr>
+        <w:tab/>
+      </w:r>
+      <w:r>
+        <w:rPr>
+          <w:lang w:val="fr-FR"/>
+        </w:rPr>
+        <w:t>Monica</w:t>
+      </w:r>
+      <w:bookmarkStart w:id="0" w:name="_GoBack"/>
+      <w:bookmarkEnd w:id="0"/>
+    </w:p>
+    <w:p>
+      <w:pPr>
+        <w:tabs>
+          <w:tab w:val="left" w:pos="5459"/>
+        </w:tabs>
+        <w:rPr>
+          <w:lang w:val="fr-FR"/>
+        </w:rPr>
+      </w:pPr>
+      <w:r>
+        <w:rPr>
           <w:noProof/>
           <w:sz w:val="28"/>
           <w:szCs w:val="28"/>
@@ -4000,18 +4136,18 @@
         <mc:AlternateContent>
           <mc:Choice Requires="wps">
             <w:drawing>
-              <wp:anchor distT="0" distB="0" distL="114300" distR="114300" simplePos="0" relativeHeight="251729920" behindDoc="0" locked="0" layoutInCell="1" allowOverlap="1" wp14:anchorId="78924A89" wp14:editId="1F425658">
+              <wp:anchor distT="0" distB="0" distL="114300" distR="114300" simplePos="0" relativeHeight="251734016" behindDoc="0" locked="0" layoutInCell="1" allowOverlap="1" wp14:anchorId="6FE22557" wp14:editId="51BF7AE2">
                 <wp:simplePos x="0" y="0"/>
                 <wp:positionH relativeFrom="column">
-                  <wp:posOffset>3337</wp:posOffset>
+                  <wp:posOffset>12758</wp:posOffset>
                 </wp:positionH>
                 <wp:positionV relativeFrom="paragraph">
-                  <wp:posOffset>35560</wp:posOffset>
+                  <wp:posOffset>64873</wp:posOffset>
                 </wp:positionV>
-                <wp:extent cx="307340" cy="318770"/>
-                <wp:effectExtent l="38100" t="38100" r="35560" b="81280"/>
+                <wp:extent cx="3178013" cy="318770"/>
+                <wp:effectExtent l="38100" t="38100" r="41910" b="81280"/>
                 <wp:wrapNone/>
-                <wp:docPr id="25" name="Rectangle 25"/>
+                <wp:docPr id="30" name="Rectangle 30"/>
                 <wp:cNvGraphicFramePr/>
                 <a:graphic xmlns:a="http://schemas.openxmlformats.org/drawingml/2006/main">
                   <a:graphicData uri="http://schemas.microsoft.com/office/word/2010/wordprocessingShape">
@@ -4020,7 +4156,7 @@
                       <wps:spPr>
                         <a:xfrm>
                           <a:off x="0" y="0"/>
-                          <a:ext cx="307340" cy="318770"/>
+                          <a:ext cx="3178013" cy="318770"/>
                         </a:xfrm>
                         <a:prstGeom prst="rect">
                           <a:avLst/>
@@ -4068,7 +4204,7 @@
           </mc:Choice>
           <mc:Fallback>
             <w:pict>
-              <v:rect id="Rectangle 25" o:spid="_x0000_s1026" style="position:absolute;margin-left:.25pt;margin-top:2.8pt;width:24.2pt;height:25.1pt;z-index:251729920;visibility:visible;mso-wrap-style:square;mso-width-percent:0;mso-height-percent:0;mso-wrap-distance-left:9pt;mso-wrap-distance-top:0;mso-wrap-distance-right:9pt;mso-wrap-distance-bottom:0;mso-position-horizontal:absolute;mso-position-horizontal-relative:text;mso-position-vertical:absolute;mso-position-vertical-relative:text;mso-width-percent:0;mso-height-percent:0;mso-width-relative:margin;mso-height-relative:margin;v-text-anchor:middle" o:gfxdata="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" fillcolor="#3c3" stroked="f">
+              <v:rect id="Rectangle 30" o:spid="_x0000_s1026" style="position:absolute;margin-left:1pt;margin-top:5.1pt;width:250.25pt;height:25.1pt;z-index:251734016;visibility:visible;mso-wrap-style:square;mso-width-percent:0;mso-height-percent:0;mso-wrap-distance-left:9pt;mso-wrap-distance-top:0;mso-wrap-distance-right:9pt;mso-wrap-distance-bottom:0;mso-position-horizontal:absolute;mso-position-horizontal-relative:text;mso-position-vertical:absolute;mso-position-vertical-relative:text;mso-width-percent:0;mso-height-percent:0;mso-width-relative:margin;mso-height-relative:margin;v-text-anchor:middle" o:gfxdata="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" fillcolor="#3c3" stroked="f">
                 <v:fill opacity="13878f"/>
                 <v:shadow on="t" color="black" opacity="24903f" origin=",.5" offset="0,.55556mm"/>
               </v:rect>
@@ -4078,127 +4214,12 @@
       </w:r>
       <w:r>
         <w:rPr>
-          <w:lang w:val="fr-FR"/>
-        </w:rPr>
-        <w:tab/>
-        <w:t>0%</w:t>
-      </w:r>
-      <w:r>
-        <w:rPr>
-          <w:lang w:val="fr-FR"/>
-        </w:rPr>
-        <w:tab/>
-      </w:r>
-      <w:r>
-        <w:rPr>
-          <w:lang w:val="fr-FR"/>
-        </w:rPr>
-        <w:tab/>
-        <w:t>Monica</w:t>
-      </w:r>
-    </w:p>
-    <w:p>
-      <w:pPr>
-        <w:tabs>
-          <w:tab w:val="left" w:pos="5459"/>
-        </w:tabs>
-        <w:rPr>
-          <w:lang w:val="fr-FR"/>
-        </w:rPr>
-      </w:pPr>
-      <w:r>
-        <w:rPr>
           <w:noProof/>
-          <w:sz w:val="28"/>
-          <w:szCs w:val="28"/>
         </w:rPr>
         <mc:AlternateContent>
           <mc:Choice Requires="wps">
             <w:drawing>
-              <wp:anchor distT="0" distB="0" distL="114300" distR="114300" simplePos="0" relativeHeight="251734016" behindDoc="0" locked="0" layoutInCell="1" allowOverlap="1" wp14:anchorId="6B4D43CF" wp14:editId="0E2F3CEF">
-                <wp:simplePos x="0" y="0"/>
-                <wp:positionH relativeFrom="column">
-                  <wp:posOffset>6985</wp:posOffset>
-                </wp:positionH>
-                <wp:positionV relativeFrom="paragraph">
-                  <wp:posOffset>63027</wp:posOffset>
-                </wp:positionV>
-                <wp:extent cx="307340" cy="318770"/>
-                <wp:effectExtent l="38100" t="38100" r="35560" b="81280"/>
-                <wp:wrapNone/>
-                <wp:docPr id="30" name="Rectangle 30"/>
-                <wp:cNvGraphicFramePr/>
-                <a:graphic xmlns:a="http://schemas.openxmlformats.org/drawingml/2006/main">
-                  <a:graphicData uri="http://schemas.microsoft.com/office/word/2010/wordprocessingShape">
-                    <wps:wsp>
-                      <wps:cNvSpPr/>
-                      <wps:spPr>
-                        <a:xfrm>
-                          <a:off x="0" y="0"/>
-                          <a:ext cx="307340" cy="318770"/>
-                        </a:xfrm>
-                        <a:prstGeom prst="rect">
-                          <a:avLst/>
-                        </a:prstGeom>
-                        <a:solidFill>
-                          <a:srgbClr val="33CC33">
-                            <a:alpha val="21176"/>
-                          </a:srgbClr>
-                        </a:solidFill>
-                        <a:ln>
-                          <a:noFill/>
-                        </a:ln>
-                      </wps:spPr>
-                      <wps:style>
-                        <a:lnRef idx="1">
-                          <a:schemeClr val="accent3"/>
-                        </a:lnRef>
-                        <a:fillRef idx="2">
-                          <a:schemeClr val="accent3"/>
-                        </a:fillRef>
-                        <a:effectRef idx="1">
-                          <a:schemeClr val="accent3"/>
-                        </a:effectRef>
-                        <a:fontRef idx="minor">
-                          <a:schemeClr val="dk1"/>
-                        </a:fontRef>
-                      </wps:style>
-                      <wps:bodyPr rot="0" spcFirstLastPara="0" vertOverflow="overflow" horzOverflow="overflow" vert="horz" wrap="square" lIns="91440" tIns="45720" rIns="91440" bIns="45720" numCol="1" spcCol="0" rtlCol="0" fromWordArt="0" anchor="ctr" anchorCtr="0" forceAA="0" compatLnSpc="1">
-                        <a:prstTxWarp prst="textNoShape">
-                          <a:avLst/>
-                        </a:prstTxWarp>
-                        <a:noAutofit/>
-                      </wps:bodyPr>
-                    </wps:wsp>
-                  </a:graphicData>
-                </a:graphic>
-                <wp14:sizeRelH relativeFrom="margin">
-                  <wp14:pctWidth>0</wp14:pctWidth>
-                </wp14:sizeRelH>
-                <wp14:sizeRelV relativeFrom="margin">
-                  <wp14:pctHeight>0</wp14:pctHeight>
-                </wp14:sizeRelV>
-              </wp:anchor>
-            </w:drawing>
-          </mc:Choice>
-          <mc:Fallback>
-            <w:pict>
-              <v:rect id="Rectangle 30" o:spid="_x0000_s1026" style="position:absolute;margin-left:.55pt;margin-top:4.95pt;width:24.2pt;height:25.1pt;z-index:251734016;visibility:visible;mso-wrap-style:square;mso-width-percent:0;mso-height-percent:0;mso-wrap-distance-left:9pt;mso-wrap-distance-top:0;mso-wrap-distance-right:9pt;mso-wrap-distance-bottom:0;mso-position-horizontal:absolute;mso-position-horizontal-relative:text;mso-position-vertical:absolute;mso-position-vertical-relative:text;mso-width-percent:0;mso-height-percent:0;mso-width-relative:margin;mso-height-relative:margin;v-text-anchor:middle" o:gfxdata="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" fillcolor="#3c3" stroked="f">
-                <v:fill opacity="13878f"/>
-                <v:shadow on="t" color="black" opacity="24903f" origin=",.5" offset="0,.55556mm"/>
-              </v:rect>
-            </w:pict>
-          </mc:Fallback>
-        </mc:AlternateContent>
-      </w:r>
-      <w:r>
-        <w:rPr>
-          <w:noProof/>
-        </w:rPr>
-        <mc:AlternateContent>
-          <mc:Choice Requires="wps">
-            <w:drawing>
-              <wp:anchor distT="0" distB="0" distL="114300" distR="114300" simplePos="0" relativeHeight="251731968" behindDoc="0" locked="0" layoutInCell="1" allowOverlap="1" wp14:anchorId="371754A6" wp14:editId="151741E5">
+              <wp:anchor distT="0" distB="0" distL="114300" distR="114300" simplePos="0" relativeHeight="251731968" behindDoc="0" locked="0" layoutInCell="1" allowOverlap="1" wp14:anchorId="39DA08BE" wp14:editId="7C8E364A">
                 <wp:simplePos x="0" y="0"/>
                 <wp:positionH relativeFrom="column">
                   <wp:posOffset>5080</wp:posOffset>
@@ -4309,7 +4330,12 @@
           <w:lang w:val="fr-FR"/>
         </w:rPr>
         <w:tab/>
-        <w:t>0%</w:t>
+      </w:r>
+      <w:r>
+        <w:rPr>
+          <w:lang w:val="fr-FR"/>
+        </w:rPr>
+        <w:t>100%</w:t>
       </w:r>
       <w:r>
         <w:rPr>
@@ -4321,8 +4347,7 @@
         <w:rPr>
           <w:lang w:val="fr-FR"/>
         </w:rPr>
-        <w:tab/>
-        <w:t>Jérôme, Monica</w:t>
+        <w:t>Monica</w:t>
       </w:r>
     </w:p>
     <w:sectPr>
@@ -4882,8 +4907,13 @@
             </a:pPr>
             <a:r>
               <a:rPr lang="en-US"/>
-              <a:t>Travail Equipe</a:t>
+              <a:t>Travail </a:t>
             </a:r>
+            <a:r>
+              <a:rPr lang="de-DE"/>
+              <a:t>Équipe</a:t>
+            </a:r>
+            <a:endParaRPr lang="en-US"/>
           </a:p>
         </c:rich>
       </c:tx>
@@ -4998,25 +5028,25 @@
                   <c:v>0</c:v>
                 </c:pt>
                 <c:pt idx="1">
-                  <c:v>5.0000000555883162</c:v>
+                  <c:v>7</c:v>
                 </c:pt>
                 <c:pt idx="2">
-                  <c:v>3.0000000333529897</c:v>
+                  <c:v>5</c:v>
                 </c:pt>
                 <c:pt idx="3">
-                  <c:v>7.0000000778236426</c:v>
+                  <c:v>7</c:v>
                 </c:pt>
                 <c:pt idx="4">
-                  <c:v>3.8333333759510424</c:v>
+                  <c:v>5</c:v>
                 </c:pt>
                 <c:pt idx="5">
-                  <c:v>4.0000000444706529</c:v>
+                  <c:v>5</c:v>
                 </c:pt>
                 <c:pt idx="6">
-                  <c:v>3.0000000333529897</c:v>
+                  <c:v>6</c:v>
                 </c:pt>
                 <c:pt idx="7">
-                  <c:v>6.500000072264811</c:v>
+                  <c:v>8</c:v>
                 </c:pt>
               </c:numCache>
             </c:numRef>
@@ -5120,11 +5150,11 @@
         </c:dLbls>
         <c:gapWidth val="150"/>
         <c:overlap val="100"/>
-        <c:axId val="116474240"/>
-        <c:axId val="116475776"/>
+        <c:axId val="141105024"/>
+        <c:axId val="141141120"/>
       </c:barChart>
       <c:catAx>
-        <c:axId val="116474240"/>
+        <c:axId val="141105024"/>
         <c:scaling>
           <c:orientation val="minMax"/>
         </c:scaling>
@@ -5144,7 +5174,7 @@
             <a:endParaRPr lang="en-US"/>
           </a:p>
         </c:txPr>
-        <c:crossAx val="116475776"/>
+        <c:crossAx val="141141120"/>
         <c:crosses val="autoZero"/>
         <c:auto val="0"/>
         <c:lblAlgn val="ctr"/>
@@ -5154,7 +5184,7 @@
         <c:noMultiLvlLbl val="0"/>
       </c:catAx>
       <c:valAx>
-        <c:axId val="116475776"/>
+        <c:axId val="141141120"/>
         <c:scaling>
           <c:orientation val="minMax"/>
         </c:scaling>
@@ -5193,7 +5223,7 @@
             <a:endParaRPr lang="en-US"/>
           </a:p>
         </c:txPr>
-        <c:crossAx val="116474240"/>
+        <c:crossAx val="141105024"/>
         <c:crosses val="autoZero"/>
         <c:crossBetween val="between"/>
       </c:valAx>
@@ -5513,7 +5543,7 @@
 </file>
 
 <file path=customXml/itemProps1.xml><?xml version="1.0" encoding="utf-8"?>
-<ds:datastoreItem xmlns:ds="http://schemas.openxmlformats.org/officeDocument/2006/customXml" ds:itemID="{EE9172AD-455B-47B5-A746-39B73A178B37}">
+<ds:datastoreItem xmlns:ds="http://schemas.openxmlformats.org/officeDocument/2006/customXml" ds:itemID="{84EF6175-B9BE-471B-891A-6E2582C6BDDD}">
   <ds:schemaRefs>
     <ds:schemaRef ds:uri="http://schemas.openxmlformats.org/officeDocument/2006/bibliography"/>
   </ds:schemaRefs>

</xml_diff>